<commit_message>
New script to view the images.
New script to view the images. The script will also display MLCloud variable. Switching from labelling to human verification.
</commit_message>
<xml_diff>
--- a/reports/AweReportJuly29.docx
+++ b/reports/AweReportJuly29.docx
@@ -4,6 +4,9 @@
   <w:body>
     <w:p>
       <w:r>
+        <w:rPr>
+          <w:noProof/>
+        </w:rPr>
         <w:drawing>
           <wp:inline distT="0" distB="0" distL="0" distR="0" wp14:anchorId="15EECA76" wp14:editId="1D825970">
             <wp:extent cx="5252357" cy="3508305"/>
@@ -1029,6 +1032,37 @@
             </a:graphic>
           </wp:inline>
         </w:drawing>
+      </w:r>
+    </w:p>
+    <w:p>
+      <w:pPr>
+        <w:spacing w:after="0"/>
+        <w:rPr>
+          <w:b/>
+          <w:bCs/>
+          <w:sz w:val="20"/>
+          <w:szCs w:val="20"/>
+        </w:rPr>
+      </w:pPr>
+    </w:p>
+    <w:p>
+      <w:pPr>
+        <w:spacing w:after="0"/>
+        <w:rPr>
+          <w:b/>
+          <w:bCs/>
+          <w:sz w:val="20"/>
+          <w:szCs w:val="20"/>
+        </w:rPr>
+      </w:pPr>
+      <w:r>
+        <w:rPr>
+          <w:b/>
+          <w:bCs/>
+          <w:sz w:val="20"/>
+          <w:szCs w:val="20"/>
+        </w:rPr>
+        <w:t>Time needed to predict all orbits: 15965.83 seconds</w:t>
       </w:r>
     </w:p>
     <w:sectPr>

</xml_diff>